<commit_message>
replacing the creation sql by the old test
</commit_message>
<xml_diff>
--- a/Documentation/documentationTechnique.docx
+++ b/Documentation/documentationTechnique.docx
@@ -1637,7 +1637,22 @@
       </w:pPr>
       <w:r>
         <w:lastRenderedPageBreak/>
-        <w:t>Clique droit dans laragon</w:t>
+        <w:t>Et cliquez sur « Start all »</w:t>
+      </w:r>
+    </w:p>
+    <w:p>
+      <w:pPr>
+        <w:pStyle w:val="Paragraphedeliste"/>
+        <w:numPr>
+          <w:ilvl w:val="1"/>
+          <w:numId w:val="16"/>
+        </w:numPr>
+      </w:pPr>
+      <w:r>
+        <w:t>Puis c</w:t>
+      </w:r>
+      <w:r>
+        <w:t>lique droit dans laragon</w:t>
       </w:r>
       <w:r>
         <w:t>, sous MySQL et HeidiSQL</w:t>
@@ -1795,16 +1810,7 @@
     </w:p>
     <w:p>
       <w:pPr>
-        <w:jc w:val="center"/>
-      </w:pPr>
-    </w:p>
-    <w:p>
-      <w:pPr>
         <w:pStyle w:val="Paragraphedeliste"/>
-        <w:numPr>
-          <w:ilvl w:val="0"/>
-          <w:numId w:val="16"/>
-        </w:numPr>
       </w:pPr>
     </w:p>
     <w:sectPr>
@@ -4277,7 +4283,7 @@
 </file>
 
 <file path=customXml/itemProps1.xml><?xml version="1.0" encoding="utf-8"?>
-<ds:datastoreItem xmlns:ds="http://schemas.openxmlformats.org/officeDocument/2006/customXml" ds:itemID="{2B3029BC-9E83-453D-93B9-325836B38F87}">
+<ds:datastoreItem xmlns:ds="http://schemas.openxmlformats.org/officeDocument/2006/customXml" ds:itemID="{AD32CA0F-B25F-4E01-900E-A02227E2CFF6}">
   <ds:schemaRefs>
     <ds:schemaRef ds:uri="http://schemas.openxmlformats.org/officeDocument/2006/bibliography"/>
   </ds:schemaRefs>

</xml_diff>

<commit_message>
modification of the documentation
</commit_message>
<xml_diff>
--- a/Documentation/documentationTechnique.docx
+++ b/Documentation/documentationTechnique.docx
@@ -12,10 +12,10 @@
           <w:lang w:bidi="fr-FR"/>
         </w:rPr>
         <w:drawing>
-          <wp:inline distT="0" distB="0" distL="0" distR="0" wp14:anchorId="2C9DC194" wp14:editId="3B180848">
-            <wp:extent cx="3657600" cy="5486400"/>
-            <wp:effectExtent l="0" t="0" r="0" b="0"/>
-            <wp:docPr id="22" name="Image 1" descr="Lac gelé bleu clair entouré de glace blanche sur un fond de montagne sombre"/>
+          <wp:inline distT="0" distB="0" distL="0" distR="0" wp14:anchorId="17E85218" wp14:editId="4E81220B">
+            <wp:extent cx="5267325" cy="4200525"/>
+            <wp:effectExtent l="0" t="0" r="9525" b="9525"/>
+            <wp:docPr id="2" name="Image 2"/>
             <wp:cNvGraphicFramePr>
               <a:graphicFrameLocks xmlns:a="http://schemas.openxmlformats.org/drawingml/2006/main" noChangeAspect="1"/>
             </wp:cNvGraphicFramePr>
@@ -23,19 +23,20 @@
               <a:graphicData uri="http://schemas.openxmlformats.org/drawingml/2006/picture">
                 <pic:pic xmlns:pic="http://schemas.openxmlformats.org/drawingml/2006/picture">
                   <pic:nvPicPr>
-                    <pic:cNvPr id="0" name="Image 1"/>
-                    <pic:cNvPicPr preferRelativeResize="0">
+                    <pic:cNvPr id="0" name="Picture 1"/>
+                    <pic:cNvPicPr>
                       <a:picLocks noChangeAspect="1" noChangeArrowheads="1"/>
                     </pic:cNvPicPr>
                   </pic:nvPicPr>
                   <pic:blipFill>
-                    <a:blip r:embed="rId8" cstate="print">
+                    <a:blip r:embed="rId8">
                       <a:extLst>
                         <a:ext uri="{28A0092B-C50C-407E-A947-70E740481C1C}">
                           <a14:useLocalDpi xmlns:a14="http://schemas.microsoft.com/office/drawing/2010/main" val="0"/>
                         </a:ext>
                       </a:extLst>
                     </a:blip>
+                    <a:srcRect/>
                     <a:stretch>
                       <a:fillRect/>
                     </a:stretch>
@@ -43,16 +44,15 @@
                   <pic:spPr bwMode="auto">
                     <a:xfrm>
                       <a:off x="0" y="0"/>
-                      <a:ext cx="3657600" cy="5486400"/>
+                      <a:ext cx="5267325" cy="4200525"/>
                     </a:xfrm>
                     <a:prstGeom prst="rect">
                       <a:avLst/>
                     </a:prstGeom>
                     <a:noFill/>
-                    <a:ln w="254000" cap="rnd">
+                    <a:ln>
                       <a:noFill/>
                     </a:ln>
-                    <a:effectLst/>
                   </pic:spPr>
                 </pic:pic>
               </a:graphicData>
@@ -63,11 +63,8 @@
     </w:p>
     <w:p>
       <w:pPr>
-        <w:pStyle w:val="Titre"/>
-      </w:pPr>
-      <w:r>
-        <w:t>ScubaRecords</w:t>
-      </w:r>
+        <w:pStyle w:val="Sous-titre"/>
+      </w:pPr>
     </w:p>
     <w:p>
       <w:pPr>
@@ -164,7 +161,7 @@
           <w:r>
             <w:fldChar w:fldCharType="separate"/>
           </w:r>
-          <w:hyperlink w:anchor="_Toc38271834" w:history="1">
+          <w:hyperlink w:anchor="_Toc39735165" w:history="1">
             <w:r>
               <w:rPr>
                 <w:rStyle w:val="Lienhypertexte"/>
@@ -191,7 +188,7 @@
                 <w:noProof/>
                 <w:webHidden/>
               </w:rPr>
-              <w:instrText xml:space="preserve"> PAGEREF _Toc38271834 \h </w:instrText>
+              <w:instrText xml:space="preserve"> PAGEREF _Toc39735165 \h </w:instrText>
             </w:r>
             <w:r>
               <w:rPr>
@@ -235,7 +232,7 @@
               <w:lang w:val="fr-CH" w:eastAsia="fr-CH"/>
             </w:rPr>
           </w:pPr>
-          <w:hyperlink w:anchor="_Toc38271835" w:history="1">
+          <w:hyperlink w:anchor="_Toc39735166" w:history="1">
             <w:r>
               <w:rPr>
                 <w:rStyle w:val="Lienhypertexte"/>
@@ -263,7 +260,7 @@
                 <w:noProof/>
                 <w:webHidden/>
               </w:rPr>
-              <w:instrText xml:space="preserve"> PAGEREF _Toc38271835 \h </w:instrText>
+              <w:instrText xml:space="preserve"> PAGEREF _Toc39735166 \h </w:instrText>
             </w:r>
             <w:r>
               <w:rPr>
@@ -307,7 +304,7 @@
               <w:lang w:val="fr-CH" w:eastAsia="fr-CH"/>
             </w:rPr>
           </w:pPr>
-          <w:hyperlink w:anchor="_Toc38271836" w:history="1">
+          <w:hyperlink w:anchor="_Toc39735167" w:history="1">
             <w:r>
               <w:rPr>
                 <w:rStyle w:val="Lienhypertexte"/>
@@ -334,7 +331,7 @@
                 <w:noProof/>
                 <w:webHidden/>
               </w:rPr>
-              <w:instrText xml:space="preserve"> PAGEREF _Toc38271836 \h </w:instrText>
+              <w:instrText xml:space="preserve"> PAGEREF _Toc39735167 \h </w:instrText>
             </w:r>
             <w:r>
               <w:rPr>
@@ -378,7 +375,7 @@
               <w:lang w:val="fr-CH" w:eastAsia="fr-CH"/>
             </w:rPr>
           </w:pPr>
-          <w:hyperlink w:anchor="_Toc38271837" w:history="1">
+          <w:hyperlink w:anchor="_Toc39735168" w:history="1">
             <w:r>
               <w:rPr>
                 <w:rStyle w:val="Lienhypertexte"/>
@@ -405,7 +402,7 @@
                 <w:noProof/>
                 <w:webHidden/>
               </w:rPr>
-              <w:instrText xml:space="preserve"> PAGEREF _Toc38271837 \h </w:instrText>
+              <w:instrText xml:space="preserve"> PAGEREF _Toc39735168 \h </w:instrText>
             </w:r>
             <w:r>
               <w:rPr>
@@ -449,7 +446,7 @@
               <w:lang w:val="fr-CH" w:eastAsia="fr-CH"/>
             </w:rPr>
           </w:pPr>
-          <w:hyperlink w:anchor="_Toc38271838" w:history="1">
+          <w:hyperlink w:anchor="_Toc39735169" w:history="1">
             <w:r>
               <w:rPr>
                 <w:rStyle w:val="Lienhypertexte"/>
@@ -476,7 +473,7 @@
                 <w:noProof/>
                 <w:webHidden/>
               </w:rPr>
-              <w:instrText xml:space="preserve"> PAGEREF _Toc38271838 \h </w:instrText>
+              <w:instrText xml:space="preserve"> PAGEREF _Toc39735169 \h </w:instrText>
             </w:r>
             <w:r>
               <w:rPr>
@@ -520,7 +517,7 @@
               <w:lang w:val="fr-CH" w:eastAsia="fr-CH"/>
             </w:rPr>
           </w:pPr>
-          <w:hyperlink w:anchor="_Toc38271839" w:history="1">
+          <w:hyperlink w:anchor="_Toc39735170" w:history="1">
             <w:r>
               <w:rPr>
                 <w:rStyle w:val="Lienhypertexte"/>
@@ -547,7 +544,7 @@
                 <w:noProof/>
                 <w:webHidden/>
               </w:rPr>
-              <w:instrText xml:space="preserve"> PAGEREF _Toc38271839 \h </w:instrText>
+              <w:instrText xml:space="preserve"> PAGEREF _Toc39735170 \h </w:instrText>
             </w:r>
             <w:r>
               <w:rPr>
@@ -591,7 +588,7 @@
               <w:lang w:val="fr-CH" w:eastAsia="fr-CH"/>
             </w:rPr>
           </w:pPr>
-          <w:hyperlink w:anchor="_Toc38271840" w:history="1">
+          <w:hyperlink w:anchor="_Toc39735171" w:history="1">
             <w:r>
               <w:rPr>
                 <w:rStyle w:val="Lienhypertexte"/>
@@ -618,7 +615,7 @@
                 <w:noProof/>
                 <w:webHidden/>
               </w:rPr>
-              <w:instrText xml:space="preserve"> PAGEREF _Toc38271840 \h </w:instrText>
+              <w:instrText xml:space="preserve"> PAGEREF _Toc39735171 \h </w:instrText>
             </w:r>
             <w:r>
               <w:rPr>
@@ -662,7 +659,7 @@
               <w:lang w:val="fr-CH" w:eastAsia="fr-CH"/>
             </w:rPr>
           </w:pPr>
-          <w:hyperlink w:anchor="_Toc38271841" w:history="1">
+          <w:hyperlink w:anchor="_Toc39735172" w:history="1">
             <w:r>
               <w:rPr>
                 <w:rStyle w:val="Lienhypertexte"/>
@@ -689,7 +686,7 @@
                 <w:noProof/>
                 <w:webHidden/>
               </w:rPr>
-              <w:instrText xml:space="preserve"> PAGEREF _Toc38271841 \h </w:instrText>
+              <w:instrText xml:space="preserve"> PAGEREF _Toc39735172 \h </w:instrText>
             </w:r>
             <w:r>
               <w:rPr>
@@ -733,7 +730,7 @@
               <w:lang w:val="fr-CH" w:eastAsia="fr-CH"/>
             </w:rPr>
           </w:pPr>
-          <w:hyperlink w:anchor="_Toc38271842" w:history="1">
+          <w:hyperlink w:anchor="_Toc39735173" w:history="1">
             <w:r>
               <w:rPr>
                 <w:rStyle w:val="Lienhypertexte"/>
@@ -760,7 +757,7 @@
                 <w:noProof/>
                 <w:webHidden/>
               </w:rPr>
-              <w:instrText xml:space="preserve"> PAGEREF _Toc38271842 \h </w:instrText>
+              <w:instrText xml:space="preserve"> PAGEREF _Toc39735173 \h </w:instrText>
             </w:r>
             <w:r>
               <w:rPr>
@@ -804,7 +801,7 @@
               <w:lang w:val="fr-CH" w:eastAsia="fr-CH"/>
             </w:rPr>
           </w:pPr>
-          <w:hyperlink w:anchor="_Toc38271843" w:history="1">
+          <w:hyperlink w:anchor="_Toc39735174" w:history="1">
             <w:r>
               <w:rPr>
                 <w:rStyle w:val="Lienhypertexte"/>
@@ -831,7 +828,7 @@
                 <w:noProof/>
                 <w:webHidden/>
               </w:rPr>
-              <w:instrText xml:space="preserve"> PAGEREF _Toc38271843 \h </w:instrText>
+              <w:instrText xml:space="preserve"> PAGEREF _Toc39735174 \h </w:instrText>
             </w:r>
             <w:r>
               <w:rPr>
@@ -875,7 +872,7 @@
               <w:lang w:val="fr-CH" w:eastAsia="fr-CH"/>
             </w:rPr>
           </w:pPr>
-          <w:hyperlink w:anchor="_Toc38271844" w:history="1">
+          <w:hyperlink w:anchor="_Toc39735175" w:history="1">
             <w:r>
               <w:rPr>
                 <w:rStyle w:val="Lienhypertexte"/>
@@ -902,7 +899,78 @@
                 <w:noProof/>
                 <w:webHidden/>
               </w:rPr>
-              <w:instrText xml:space="preserve"> PAGEREF _Toc38271844 \h </w:instrText>
+              <w:instrText xml:space="preserve"> PAGEREF _Toc39735175 \h </w:instrText>
+            </w:r>
+            <w:r>
+              <w:rPr>
+                <w:noProof/>
+                <w:webHidden/>
+              </w:rPr>
+            </w:r>
+            <w:r>
+              <w:rPr>
+                <w:noProof/>
+                <w:webHidden/>
+              </w:rPr>
+              <w:fldChar w:fldCharType="separate"/>
+            </w:r>
+            <w:r>
+              <w:rPr>
+                <w:noProof/>
+                <w:webHidden/>
+              </w:rPr>
+              <w:t>3</w:t>
+            </w:r>
+            <w:r>
+              <w:rPr>
+                <w:noProof/>
+                <w:webHidden/>
+              </w:rPr>
+              <w:fldChar w:fldCharType="end"/>
+            </w:r>
+          </w:hyperlink>
+        </w:p>
+        <w:p>
+          <w:pPr>
+            <w:pStyle w:val="TM2"/>
+            <w:tabs>
+              <w:tab w:val="right" w:leader="dot" w:pos="8296"/>
+            </w:tabs>
+            <w:rPr>
+              <w:rFonts w:eastAsiaTheme="minorEastAsia"/>
+              <w:noProof/>
+              <w:color w:val="auto"/>
+              <w:lang w:val="fr-CH" w:eastAsia="fr-CH"/>
+            </w:rPr>
+          </w:pPr>
+          <w:hyperlink w:anchor="_Toc39735176" w:history="1">
+            <w:r>
+              <w:rPr>
+                <w:rStyle w:val="Lienhypertexte"/>
+                <w:noProof/>
+              </w:rPr>
+              <w:t>Maquettes</w:t>
+            </w:r>
+            <w:r>
+              <w:rPr>
+                <w:noProof/>
+                <w:webHidden/>
+              </w:rPr>
+              <w:tab/>
+            </w:r>
+            <w:r>
+              <w:rPr>
+                <w:noProof/>
+                <w:webHidden/>
+              </w:rPr>
+              <w:fldChar w:fldCharType="begin"/>
+            </w:r>
+            <w:r>
+              <w:rPr>
+                <w:noProof/>
+                <w:webHidden/>
+              </w:rPr>
+              <w:instrText xml:space="preserve"> PAGEREF _Toc39735176 \h </w:instrText>
             </w:r>
             <w:r>
               <w:rPr>
@@ -946,7 +1014,7 @@
               <w:lang w:val="fr-CH" w:eastAsia="fr-CH"/>
             </w:rPr>
           </w:pPr>
-          <w:hyperlink w:anchor="_Toc38271845" w:history="1">
+          <w:hyperlink w:anchor="_Toc39735177" w:history="1">
             <w:r>
               <w:rPr>
                 <w:rStyle w:val="Lienhypertexte"/>
@@ -973,7 +1041,7 @@
                 <w:noProof/>
                 <w:webHidden/>
               </w:rPr>
-              <w:instrText xml:space="preserve"> PAGEREF _Toc38271845 \h </w:instrText>
+              <w:instrText xml:space="preserve"> PAGEREF _Toc39735177 \h </w:instrText>
             </w:r>
             <w:r>
               <w:rPr>
@@ -1017,7 +1085,7 @@
               <w:lang w:val="fr-CH" w:eastAsia="fr-CH"/>
             </w:rPr>
           </w:pPr>
-          <w:hyperlink w:anchor="_Toc38271846" w:history="1">
+          <w:hyperlink w:anchor="_Toc39735178" w:history="1">
             <w:r>
               <w:rPr>
                 <w:rStyle w:val="Lienhypertexte"/>
@@ -1044,7 +1112,7 @@
                 <w:noProof/>
                 <w:webHidden/>
               </w:rPr>
-              <w:instrText xml:space="preserve"> PAGEREF _Toc38271846 \h </w:instrText>
+              <w:instrText xml:space="preserve"> PAGEREF _Toc39735178 \h </w:instrText>
             </w:r>
             <w:r>
               <w:rPr>
@@ -1088,7 +1156,7 @@
               <w:lang w:val="fr-CH" w:eastAsia="fr-CH"/>
             </w:rPr>
           </w:pPr>
-          <w:hyperlink w:anchor="_Toc38271847" w:history="1">
+          <w:hyperlink w:anchor="_Toc39735179" w:history="1">
             <w:r>
               <w:rPr>
                 <w:rStyle w:val="Lienhypertexte"/>
@@ -1115,7 +1183,7 @@
                 <w:noProof/>
                 <w:webHidden/>
               </w:rPr>
-              <w:instrText xml:space="preserve"> PAGEREF _Toc38271847 \h </w:instrText>
+              <w:instrText xml:space="preserve"> PAGEREF _Toc39735179 \h </w:instrText>
             </w:r>
             <w:r>
               <w:rPr>
@@ -1159,7 +1227,7 @@
               <w:lang w:val="fr-CH" w:eastAsia="fr-CH"/>
             </w:rPr>
           </w:pPr>
-          <w:hyperlink w:anchor="_Toc38271848" w:history="1">
+          <w:hyperlink w:anchor="_Toc39735180" w:history="1">
             <w:r>
               <w:rPr>
                 <w:rStyle w:val="Lienhypertexte"/>
@@ -1186,7 +1254,7 @@
                 <w:noProof/>
                 <w:webHidden/>
               </w:rPr>
-              <w:instrText xml:space="preserve"> PAGEREF _Toc38271848 \h </w:instrText>
+              <w:instrText xml:space="preserve"> PAGEREF _Toc39735180 \h </w:instrText>
             </w:r>
             <w:r>
               <w:rPr>
@@ -1207,6 +1275,219 @@
                 <w:webHidden/>
               </w:rPr>
               <w:t>3</w:t>
+            </w:r>
+            <w:r>
+              <w:rPr>
+                <w:noProof/>
+                <w:webHidden/>
+              </w:rPr>
+              <w:fldChar w:fldCharType="end"/>
+            </w:r>
+          </w:hyperlink>
+        </w:p>
+        <w:p>
+          <w:pPr>
+            <w:pStyle w:val="TM1"/>
+            <w:tabs>
+              <w:tab w:val="right" w:leader="dot" w:pos="8296"/>
+            </w:tabs>
+            <w:rPr>
+              <w:rFonts w:eastAsiaTheme="minorEastAsia"/>
+              <w:noProof/>
+              <w:color w:val="auto"/>
+              <w:lang w:val="fr-CH" w:eastAsia="fr-CH"/>
+            </w:rPr>
+          </w:pPr>
+          <w:hyperlink w:anchor="_Toc39735181" w:history="1">
+            <w:r>
+              <w:rPr>
+                <w:rStyle w:val="Lienhypertexte"/>
+                <w:noProof/>
+              </w:rPr>
+              <w:t>Installation</w:t>
+            </w:r>
+            <w:r>
+              <w:rPr>
+                <w:noProof/>
+                <w:webHidden/>
+              </w:rPr>
+              <w:tab/>
+            </w:r>
+            <w:r>
+              <w:rPr>
+                <w:noProof/>
+                <w:webHidden/>
+              </w:rPr>
+              <w:fldChar w:fldCharType="begin"/>
+            </w:r>
+            <w:r>
+              <w:rPr>
+                <w:noProof/>
+                <w:webHidden/>
+              </w:rPr>
+              <w:instrText xml:space="preserve"> PAGEREF _Toc39735181 \h </w:instrText>
+            </w:r>
+            <w:r>
+              <w:rPr>
+                <w:noProof/>
+                <w:webHidden/>
+              </w:rPr>
+            </w:r>
+            <w:r>
+              <w:rPr>
+                <w:noProof/>
+                <w:webHidden/>
+              </w:rPr>
+              <w:fldChar w:fldCharType="separate"/>
+            </w:r>
+            <w:r>
+              <w:rPr>
+                <w:noProof/>
+                <w:webHidden/>
+              </w:rPr>
+              <w:t>3</w:t>
+            </w:r>
+            <w:r>
+              <w:rPr>
+                <w:noProof/>
+                <w:webHidden/>
+              </w:rPr>
+              <w:fldChar w:fldCharType="end"/>
+            </w:r>
+          </w:hyperlink>
+        </w:p>
+        <w:p>
+          <w:pPr>
+            <w:pStyle w:val="TM1"/>
+            <w:tabs>
+              <w:tab w:val="right" w:leader="dot" w:pos="8296"/>
+            </w:tabs>
+            <w:rPr>
+              <w:rFonts w:eastAsiaTheme="minorEastAsia"/>
+              <w:noProof/>
+              <w:color w:val="auto"/>
+              <w:lang w:val="fr-CH" w:eastAsia="fr-CH"/>
+            </w:rPr>
+          </w:pPr>
+          <w:hyperlink w:anchor="_Toc39735182" w:history="1">
+            <w:r>
+              <w:rPr>
+                <w:rStyle w:val="Lienhypertexte"/>
+                <w:noProof/>
+              </w:rPr>
+              <w:t>Tests</w:t>
+            </w:r>
+            <w:r>
+              <w:rPr>
+                <w:noProof/>
+                <w:webHidden/>
+              </w:rPr>
+              <w:tab/>
+            </w:r>
+            <w:r>
+              <w:rPr>
+                <w:noProof/>
+                <w:webHidden/>
+              </w:rPr>
+              <w:fldChar w:fldCharType="begin"/>
+            </w:r>
+            <w:r>
+              <w:rPr>
+                <w:noProof/>
+                <w:webHidden/>
+              </w:rPr>
+              <w:instrText xml:space="preserve"> PAGEREF _Toc39735182 \h </w:instrText>
+            </w:r>
+            <w:r>
+              <w:rPr>
+                <w:noProof/>
+                <w:webHidden/>
+              </w:rPr>
+            </w:r>
+            <w:r>
+              <w:rPr>
+                <w:noProof/>
+                <w:webHidden/>
+              </w:rPr>
+              <w:fldChar w:fldCharType="separate"/>
+            </w:r>
+            <w:r>
+              <w:rPr>
+                <w:noProof/>
+                <w:webHidden/>
+              </w:rPr>
+              <w:t>5</w:t>
+            </w:r>
+            <w:r>
+              <w:rPr>
+                <w:noProof/>
+                <w:webHidden/>
+              </w:rPr>
+              <w:fldChar w:fldCharType="end"/>
+            </w:r>
+          </w:hyperlink>
+        </w:p>
+        <w:p>
+          <w:pPr>
+            <w:pStyle w:val="TM2"/>
+            <w:tabs>
+              <w:tab w:val="right" w:leader="dot" w:pos="8296"/>
+            </w:tabs>
+            <w:rPr>
+              <w:rFonts w:eastAsiaTheme="minorEastAsia"/>
+              <w:noProof/>
+              <w:color w:val="auto"/>
+              <w:lang w:val="fr-CH" w:eastAsia="fr-CH"/>
+            </w:rPr>
+          </w:pPr>
+          <w:hyperlink w:anchor="_Toc39735183" w:history="1">
+            <w:r>
+              <w:rPr>
+                <w:rStyle w:val="Lienhypertexte"/>
+                <w:noProof/>
+              </w:rPr>
+              <w:t>Api</w:t>
+            </w:r>
+            <w:r>
+              <w:rPr>
+                <w:noProof/>
+                <w:webHidden/>
+              </w:rPr>
+              <w:tab/>
+            </w:r>
+            <w:r>
+              <w:rPr>
+                <w:noProof/>
+                <w:webHidden/>
+              </w:rPr>
+              <w:fldChar w:fldCharType="begin"/>
+            </w:r>
+            <w:r>
+              <w:rPr>
+                <w:noProof/>
+                <w:webHidden/>
+              </w:rPr>
+              <w:instrText xml:space="preserve"> PAGEREF _Toc39735183 \h </w:instrText>
+            </w:r>
+            <w:r>
+              <w:rPr>
+                <w:noProof/>
+                <w:webHidden/>
+              </w:rPr>
+            </w:r>
+            <w:r>
+              <w:rPr>
+                <w:noProof/>
+                <w:webHidden/>
+              </w:rPr>
+              <w:fldChar w:fldCharType="separate"/>
+            </w:r>
+            <w:r>
+              <w:rPr>
+                <w:noProof/>
+                <w:webHidden/>
+              </w:rPr>
+              <w:t>5</w:t>
             </w:r>
             <w:r>
               <w:rPr>
@@ -1244,7 +1525,7 @@
       <w:pPr>
         <w:pStyle w:val="Titre1"/>
       </w:pPr>
-      <w:bookmarkStart w:id="0" w:name="_Toc38271834"/>
+      <w:bookmarkStart w:id="0" w:name="_Toc39735165"/>
       <w:r>
         <w:lastRenderedPageBreak/>
         <w:t>Résumé</w:t>
@@ -1300,7 +1581,7 @@
           <w:lang w:val="en-CA"/>
         </w:rPr>
       </w:pPr>
-      <w:bookmarkStart w:id="1" w:name="_Toc38271835"/>
+      <w:bookmarkStart w:id="1" w:name="_Toc39735166"/>
       <w:r>
         <w:rPr>
           <w:lang w:val="en-CA"/>
@@ -1352,7 +1633,7 @@
       <w:pPr>
         <w:pStyle w:val="Titre1"/>
       </w:pPr>
-      <w:bookmarkStart w:id="2" w:name="_Toc38271836"/>
+      <w:bookmarkStart w:id="2" w:name="_Toc39735167"/>
       <w:r>
         <w:t>Contexte</w:t>
       </w:r>
@@ -1368,9 +1649,21 @@
     </w:p>
     <w:p>
       <w:pPr>
+        <w:rPr>
+          <w:rFonts w:asciiTheme="majorHAnsi" w:eastAsiaTheme="majorEastAsia" w:hAnsiTheme="majorHAnsi" w:cstheme="majorBidi"/>
+          <w:color w:val="007789" w:themeColor="accent1" w:themeShade="BF"/>
+          <w:sz w:val="32"/>
+        </w:rPr>
+      </w:pPr>
+      <w:bookmarkStart w:id="3" w:name="_Toc39735168"/>
+      <w:r>
+        <w:br w:type="page"/>
+      </w:r>
+    </w:p>
+    <w:p>
+      <w:pPr>
         <w:pStyle w:val="Titre1"/>
       </w:pPr>
-      <w:bookmarkStart w:id="3" w:name="_Toc38271837"/>
       <w:r>
         <w:lastRenderedPageBreak/>
         <w:t>Environnement</w:t>
@@ -1381,66 +1674,53 @@
       <w:pPr>
         <w:pStyle w:val="Titre2"/>
       </w:pPr>
-      <w:bookmarkStart w:id="4" w:name="_Toc38271838"/>
+      <w:bookmarkStart w:id="4" w:name="_Toc39735169"/>
+      <w:r>
+        <w:t>Laragon</w:t>
+      </w:r>
+    </w:p>
+    <w:p>
+      <w:r>
+        <w:t>Laragon est un serveur local pour le développement, qui permet la création et la gestion de projet laravel simplement.</w:t>
+      </w:r>
+    </w:p>
+    <w:p>
+      <w:r>
+        <w:t>J’ai non seulement choisi Laragon pour Laravel, mais aussi car contrairement à EasyPhp et Wamp je n’ai jamais eu de bug.</w:t>
+      </w:r>
+    </w:p>
+    <w:p>
+      <w:pPr>
+        <w:pStyle w:val="Titre2"/>
+      </w:pPr>
       <w:r>
         <w:t>Laravel</w:t>
       </w:r>
       <w:bookmarkEnd w:id="4"/>
     </w:p>
     <w:p>
-      <w:proofErr w:type="spellStart"/>
-      <w:r>
-        <w:t>Laravel</w:t>
-      </w:r>
-      <w:proofErr w:type="spellEnd"/>
-      <w:r>
-        <w:t xml:space="preserve"> est un </w:t>
-      </w:r>
-      <w:proofErr w:type="spellStart"/>
-      <w:r>
-        <w:t>framework</w:t>
-      </w:r>
-      <w:proofErr w:type="spellEnd"/>
-      <w:r>
-        <w:t xml:space="preserve"> web open-source écrit en PHP. </w:t>
-      </w:r>
-      <w:proofErr w:type="spellStart"/>
-      <w:r>
-        <w:t>Laravel</w:t>
-      </w:r>
-      <w:proofErr w:type="spellEnd"/>
-      <w:r>
-        <w:t xml:space="preserve"> tente d’alléger le développement en facilitant les tâches courantes utilisées dans la majorité des projets Web, comme l’authentification, le routage, les sessions et la mise en cache.</w:t>
-      </w:r>
-    </w:p>
-    <w:p>
-      <w:proofErr w:type="spellStart"/>
-      <w:r>
-        <w:t>Laravel</w:t>
-      </w:r>
-      <w:proofErr w:type="spellEnd"/>
-      <w:r>
-        <w:t xml:space="preserve"> intègre des concepts modernes de développement tels que l’inversion de contrôle, un système de migration de base de données et un support de test unitaire intégré.</w:t>
+      <w:r>
+        <w:t>Laravel est un framework web open-source écrit en PHP. Laravel tente d’alléger le développement en facilitant les tâches courantes utilisées dans la majorité des projets Web, comme l’authentification, le routage, les sessions et la mise en cache.</w:t>
+      </w:r>
+    </w:p>
+    <w:p>
+      <w:r>
+        <w:t>Laravel intègre des concepts modernes de développement tels que l’inversion de contrôle, un système de migration de base de données et un support de test unitaire intégré.</w:t>
       </w:r>
     </w:p>
     <w:p>
       <w:pPr>
         <w:pStyle w:val="Titre2"/>
       </w:pPr>
-      <w:bookmarkStart w:id="5" w:name="_Toc38271839"/>
+      <w:bookmarkStart w:id="5" w:name="_Toc39735170"/>
       <w:r>
         <w:t>Axure RP</w:t>
       </w:r>
       <w:bookmarkEnd w:id="5"/>
     </w:p>
     <w:p>
-      <w:proofErr w:type="spellStart"/>
-      <w:r>
-        <w:t>Axure</w:t>
-      </w:r>
-      <w:proofErr w:type="spellEnd"/>
-      <w:r>
-        <w:t xml:space="preserve"> R</w:t>
+      <w:r>
+        <w:t>Axure R</w:t>
       </w:r>
       <w:r>
         <w:t>P</w:t>
@@ -1449,22 +1729,14 @@
         <w:t>,</w:t>
       </w:r>
       <w:r>
-        <w:t xml:space="preserve"> est un outil logiciel de </w:t>
-      </w:r>
-      <w:proofErr w:type="spellStart"/>
-      <w:r>
-        <w:t>wireframing</w:t>
-      </w:r>
-      <w:proofErr w:type="spellEnd"/>
-      <w:r>
-        <w:t>, de prototypage rapide, de documentation et de spécification destiné aux applications web, mobiles et de bureau.</w:t>
+        <w:t xml:space="preserve"> est un outil logiciel de wireframing, de prototypage rapide, de documentation et de spécification destiné aux applications web, mobiles et de bureau.</w:t>
       </w:r>
     </w:p>
     <w:p>
       <w:pPr>
         <w:pStyle w:val="Titre2"/>
       </w:pPr>
-      <w:bookmarkStart w:id="6" w:name="_Toc38271840"/>
+      <w:bookmarkStart w:id="6" w:name="_Toc39735171"/>
       <w:r>
         <w:t>Postman</w:t>
       </w:r>
@@ -1475,102 +1747,342 @@
         <w:t>Postman est une plateforme pour le développement d’API, elle permet de designer, construire et tester des APIs.</w:t>
       </w:r>
     </w:p>
+    <w:p>
+      <w:pPr>
+        <w:pStyle w:val="Titre1"/>
+      </w:pPr>
+      <w:bookmarkStart w:id="7" w:name="_Toc39735172"/>
+      <w:r>
+        <w:t>Cahier des charges</w:t>
+      </w:r>
+      <w:bookmarkEnd w:id="7"/>
+      <w:r>
+        <w:br w:type="page"/>
+      </w:r>
+    </w:p>
+    <w:p>
+      <w:pPr>
+        <w:pStyle w:val="Titre1"/>
+      </w:pPr>
+      <w:r>
+        <w:lastRenderedPageBreak/>
+        <w:t>Analyse de l’existant</w:t>
+      </w:r>
+    </w:p>
+    <w:p>
+      <w:pPr>
+        <w:pStyle w:val="Titre2"/>
+      </w:pPr>
+      <w:r>
+        <w:t>divelogs</w:t>
+      </w:r>
+    </w:p>
+    <w:p>
+      <w:r>
+        <w:t>Divelogs</w:t>
+      </w:r>
+      <w:r>
+        <w:t xml:space="preserve"> est un carnet de plongée en ligne offrant </w:t>
+      </w:r>
+      <w:r>
+        <w:t>une interface très chargée</w:t>
+      </w:r>
+    </w:p>
+    <w:p>
+      <w:r>
+        <w:t xml:space="preserve">Lors de mes tentatives d’import de logs </w:t>
+      </w:r>
+      <w:r>
+        <w:t>XML</w:t>
+      </w:r>
+      <w:r>
+        <w:t xml:space="preserve"> provenant de l’application Subsurface, je me retrouv</w:t>
+      </w:r>
+      <w:r>
+        <w:t>e</w:t>
+      </w:r>
+      <w:r>
+        <w:t xml:space="preserve"> </w:t>
+      </w:r>
+      <w:r>
+        <w:t xml:space="preserve">à chaque fois bloqué </w:t>
+      </w:r>
+      <w:r>
+        <w:t>sur une page blanche</w:t>
+      </w:r>
+      <w:r>
+        <w:t>.</w:t>
+      </w:r>
+    </w:p>
+    <w:p>
+      <w:r>
+        <w:t xml:space="preserve">L’édition </w:t>
+      </w:r>
+      <w:r>
+        <w:t>d’une plongée</w:t>
+      </w:r>
+      <w:r>
+        <w:t xml:space="preserve"> est </w:t>
+      </w:r>
+      <w:r>
+        <w:t>simple, il suffit de cliquer sur l’élément que l’on souhaite modifier, et la modification est enregistrée automatiquement à la fin de son édition, mais aucun moyen de savoir l’état de celle-ci (échec ou réussite)</w:t>
+      </w:r>
+    </w:p>
+    <w:p>
+      <w:pPr>
+        <w:pStyle w:val="Titre2"/>
+      </w:pPr>
+      <w:r>
+        <w:t>deepblu</w:t>
+      </w:r>
+    </w:p>
+    <w:p>
+      <w:r>
+        <w:t>Deepblu est une application web orienté réseau social permettant de renseigner ces plongées ainsi que de partager tout type d’informations.</w:t>
+      </w:r>
+    </w:p>
+    <w:p>
+      <w:r>
+        <w:t>Il existe aussi une application mobile (IOS et Android)</w:t>
+      </w:r>
+    </w:p>
+    <w:p>
+      <w:r>
+        <w:t>Il propose aussi l’importation de logs provenant d’ordinateurs de plongées, mais ils ne supportent que les formats de Subsurface.</w:t>
+      </w:r>
+      <w:r>
+        <w:t xml:space="preserve"> Lors de l’importation d’un log UDDF, l’utilisateur voit apparaître un message lui disant que le traitement peut durer jusqu’ à 60 minutes.</w:t>
+      </w:r>
+      <w:r>
+        <w:t xml:space="preserve"> Après l’importation l’on reçoit une notification sur le site, et l’on passe à la modification de la plongée importée avant de pouvoir finaliser l’enregistrement.</w:t>
+      </w:r>
+    </w:p>
+    <w:p>
+      <w:r>
+        <w:t xml:space="preserve">Sur la page d’une plongée </w:t>
+      </w:r>
+      <w:r>
+        <w:t xml:space="preserve">l’on peut voir les informations de la plongée ainsi qu’un graphique de la plongée (profondeur x temps) et ce que je présume être une carte avec la position de la plongée. </w:t>
+      </w:r>
+    </w:p>
+    <w:p>
+      <w:pPr>
+        <w:pStyle w:val="Titre2"/>
+      </w:pPr>
+      <w:r>
+        <w:t>logbook.diviac</w:t>
+      </w:r>
+    </w:p>
+    <w:p>
+      <w:r>
+        <w:t>Diviac est un carnet de plongée en ligne qui offre un system pour les instructeurs, qui leurs permet de copier des plongées dans les carnets de leurs élèves.</w:t>
+      </w:r>
+    </w:p>
+    <w:p>
+      <w:r>
+        <w:t>Diviac est aussi la seule application à proposer un service premium.</w:t>
+      </w:r>
+    </w:p>
+    <w:p>
+      <w:r>
+        <w:t xml:space="preserve">L’importation de fichier n’est malheureusement pas disponible pour </w:t>
+      </w:r>
+      <w:r>
+        <w:t>les utilisateurs gratuits</w:t>
+      </w:r>
+      <w:r>
+        <w:t>.</w:t>
+      </w:r>
+    </w:p>
+    <w:p>
+      <w:pPr>
+        <w:rPr>
+          <w:rFonts w:asciiTheme="majorHAnsi" w:eastAsiaTheme="majorEastAsia" w:hAnsiTheme="majorHAnsi" w:cstheme="majorBidi"/>
+          <w:color w:val="007789" w:themeColor="accent1" w:themeShade="BF"/>
+          <w:sz w:val="32"/>
+        </w:rPr>
+      </w:pPr>
+      <w:bookmarkStart w:id="8" w:name="_Toc39735174"/>
+      <w:r>
+        <w:br w:type="page"/>
+      </w:r>
+    </w:p>
+    <w:p>
+      <w:pPr>
+        <w:pStyle w:val="Titre1"/>
+      </w:pPr>
+      <w:r>
+        <w:lastRenderedPageBreak/>
+        <w:t>Analyse fonctionnelle</w:t>
+      </w:r>
+      <w:bookmarkEnd w:id="8"/>
+    </w:p>
+    <w:p>
+      <w:pPr>
+        <w:pStyle w:val="Titre1"/>
+      </w:pPr>
+      <w:bookmarkStart w:id="9" w:name="_Toc39735175"/>
+      <w:r>
+        <w:t>Analyse organique</w:t>
+      </w:r>
+      <w:bookmarkEnd w:id="9"/>
+    </w:p>
+    <w:p>
+      <w:pPr>
+        <w:pStyle w:val="Titre2"/>
+      </w:pPr>
+      <w:r>
+        <w:t>Github</w:t>
+      </w:r>
+    </w:p>
+    <w:p>
+      <w:r>
+        <w:t>Afin d’éviter les problèmes de pertes et faciliter le partage j’ai placer mon projet sur GitHub</w:t>
+      </w:r>
+    </w:p>
+    <w:p>
+      <w:pPr>
+        <w:pStyle w:val="Titre2"/>
+      </w:pPr>
+    </w:p>
+    <w:p>
+      <w:pPr>
+        <w:pStyle w:val="Titre2"/>
+      </w:pPr>
+      <w:r>
+        <w:t>Trello</w:t>
+      </w:r>
+    </w:p>
+    <w:p>
+      <w:r>
+        <w:t>Trello me permet de savoir les taches qu’il me reste, ainsi que celle qui sont déjà finie.</w:t>
+      </w:r>
+    </w:p>
+    <w:p>
+      <w:r>
+        <w:t>Il est composé de 3 colonnes :</w:t>
+      </w:r>
+    </w:p>
+    <w:p>
+      <w:pPr>
+        <w:pStyle w:val="Paragraphedeliste"/>
+        <w:numPr>
+          <w:ilvl w:val="0"/>
+          <w:numId w:val="18"/>
+        </w:numPr>
+      </w:pPr>
+      <w:r>
+        <w:t>A faire</w:t>
+      </w:r>
+    </w:p>
+    <w:p>
+      <w:pPr>
+        <w:pStyle w:val="Paragraphedeliste"/>
+        <w:numPr>
+          <w:ilvl w:val="0"/>
+          <w:numId w:val="18"/>
+        </w:numPr>
+      </w:pPr>
+      <w:r>
+        <w:t>En cours</w:t>
+      </w:r>
+    </w:p>
+    <w:p>
+      <w:pPr>
+        <w:pStyle w:val="Paragraphedeliste"/>
+        <w:numPr>
+          <w:ilvl w:val="0"/>
+          <w:numId w:val="18"/>
+        </w:numPr>
+      </w:pPr>
+      <w:r>
+        <w:t>Fait</w:t>
+      </w:r>
+    </w:p>
+    <w:p>
+      <w:pPr>
+        <w:pStyle w:val="Titre2"/>
+      </w:pPr>
+      <w:bookmarkStart w:id="10" w:name="_Toc39735176"/>
+      <w:r>
+        <w:t>Maquettes</w:t>
+      </w:r>
+      <w:bookmarkEnd w:id="10"/>
+    </w:p>
+    <w:p>
+      <w:pPr>
+        <w:pStyle w:val="Titre1"/>
+      </w:pPr>
+      <w:r>
+        <w:t>Pré-travail</w:t>
+      </w:r>
+    </w:p>
+    <w:p>
+      <w:pPr>
+        <w:pStyle w:val="Titre2"/>
+      </w:pPr>
+      <w:r>
+        <w:t>Recherche</w:t>
+      </w:r>
+    </w:p>
+    <w:p>
+      <w:r>
+        <w:t>Afin de préparer le projet j’ai fait des recherches sur les différents types d’exports de fichiers, provenant des logiciels fournis par les constructeurs d’ordinateurs de plongées.</w:t>
+      </w:r>
+    </w:p>
+    <w:p>
+      <w:r>
+        <w:t xml:space="preserve">A ce jour la plupart des constructeurs s’orientent vers le Bluetooth pour exporter leurs données. Mais il n’y a pas encore de format </w:t>
+      </w:r>
+      <w:r>
+        <w:t>standard.</w:t>
+      </w:r>
+    </w:p>
+    <w:p>
+      <w:r>
+        <w:t xml:space="preserve">J’ai donc fini par m’orienter vers le format UDDF qui est le plus complet, il est aussi </w:t>
+      </w:r>
+    </w:p>
     <w:p/>
     <w:p>
       <w:pPr>
         <w:pStyle w:val="Titre1"/>
       </w:pPr>
-      <w:bookmarkStart w:id="7" w:name="_Toc38271841"/>
-      <w:r>
-        <w:t>Cahier des charges</w:t>
-      </w:r>
-      <w:bookmarkEnd w:id="7"/>
+      <w:bookmarkStart w:id="11" w:name="_Toc39735178"/>
+      <w:r>
+        <w:t>Conclusion</w:t>
+      </w:r>
+      <w:bookmarkEnd w:id="11"/>
     </w:p>
     <w:p>
       <w:pPr>
         <w:pStyle w:val="Titre1"/>
       </w:pPr>
-      <w:bookmarkStart w:id="8" w:name="_Toc38271842"/>
-      <w:r>
-        <w:t>Étude d’opportunité</w:t>
-      </w:r>
-      <w:bookmarkEnd w:id="8"/>
+      <w:bookmarkStart w:id="12" w:name="_Toc39735179"/>
+      <w:r>
+        <w:t>Glossaire</w:t>
+      </w:r>
+      <w:bookmarkEnd w:id="12"/>
     </w:p>
     <w:p>
       <w:pPr>
         <w:pStyle w:val="Titre1"/>
       </w:pPr>
-      <w:bookmarkStart w:id="9" w:name="_Toc38271843"/>
-      <w:r>
-        <w:t>Analyse fonctionnelle</w:t>
-      </w:r>
-      <w:bookmarkEnd w:id="9"/>
+      <w:bookmarkStart w:id="13" w:name="_Toc39735180"/>
+      <w:r>
+        <w:t>Annexes</w:t>
+      </w:r>
+      <w:bookmarkEnd w:id="13"/>
     </w:p>
     <w:p>
       <w:pPr>
         <w:pStyle w:val="Titre1"/>
       </w:pPr>
-      <w:bookmarkStart w:id="10" w:name="_Toc38271844"/>
-      <w:r>
-        <w:t>Analyse organique</w:t>
-      </w:r>
-      <w:bookmarkEnd w:id="10"/>
-    </w:p>
-    <w:p>
-      <w:pPr>
-        <w:pStyle w:val="Titre2"/>
-      </w:pPr>
-      <w:r>
-        <w:t>Maquettes</w:t>
-      </w:r>
-    </w:p>
-    <w:p>
-      <w:pPr>
-        <w:pStyle w:val="Titre1"/>
-      </w:pPr>
-      <w:bookmarkStart w:id="11" w:name="_Toc38271845"/>
-      <w:r>
-        <w:t>Organisation du travail</w:t>
-      </w:r>
-      <w:bookmarkEnd w:id="11"/>
-    </w:p>
-    <w:p>
-      <w:pPr>
-        <w:pStyle w:val="Titre1"/>
-      </w:pPr>
-      <w:bookmarkStart w:id="12" w:name="_Toc38271846"/>
-      <w:r>
-        <w:t>Conclusion</w:t>
-      </w:r>
-      <w:bookmarkEnd w:id="12"/>
-    </w:p>
-    <w:p>
-      <w:pPr>
-        <w:pStyle w:val="Titre1"/>
-      </w:pPr>
-      <w:bookmarkStart w:id="13" w:name="_Toc38271847"/>
-      <w:r>
-        <w:t>Glossaire</w:t>
-      </w:r>
-      <w:bookmarkEnd w:id="13"/>
-    </w:p>
-    <w:p>
-      <w:pPr>
-        <w:pStyle w:val="Titre1"/>
-      </w:pPr>
-      <w:bookmarkStart w:id="14" w:name="_Toc38271848"/>
-      <w:r>
-        <w:t>Annexes</w:t>
+      <w:bookmarkStart w:id="14" w:name="_Toc39735181"/>
+      <w:r>
+        <w:t>Installation</w:t>
       </w:r>
       <w:bookmarkEnd w:id="14"/>
-    </w:p>
-    <w:p>
-      <w:pPr>
-        <w:pStyle w:val="Titre1"/>
-      </w:pPr>
-      <w:r>
-        <w:t>Installation</w:t>
-      </w:r>
     </w:p>
     <w:p>
       <w:pPr>
@@ -1581,13 +2093,8 @@
         </w:numPr>
       </w:pPr>
       <w:r>
-        <w:t xml:space="preserve">Installer </w:t>
-      </w:r>
-      <w:proofErr w:type="spellStart"/>
-      <w:r>
-        <w:t>laragon</w:t>
-      </w:r>
-      <w:proofErr w:type="spellEnd"/>
+        <w:t>Installer laragon</w:t>
+      </w:r>
     </w:p>
     <w:p>
       <w:pPr>
@@ -1618,13 +2125,8 @@
         </w:numPr>
       </w:pPr>
       <w:r>
-        <w:t xml:space="preserve">Cloner le répertoire </w:t>
-      </w:r>
-      <w:proofErr w:type="spellStart"/>
-      <w:r>
-        <w:t>github</w:t>
-      </w:r>
-      <w:proofErr w:type="spellEnd"/>
+        <w:t>Cloner le répertoire github</w:t>
+      </w:r>
     </w:p>
     <w:p>
       <w:pPr>
@@ -1655,6 +2157,7 @@
         </w:numPr>
       </w:pPr>
       <w:r>
+        <w:lastRenderedPageBreak/>
         <w:t xml:space="preserve">Placer le projet dans le répertoire </w:t>
       </w:r>
       <w:r>
@@ -1673,13 +2176,8 @@
         </w:numPr>
       </w:pPr>
       <w:r>
-        <w:t xml:space="preserve">Lancer </w:t>
-      </w:r>
-      <w:proofErr w:type="spellStart"/>
-      <w:r>
-        <w:t>laragon</w:t>
-      </w:r>
-      <w:proofErr w:type="spellEnd"/>
+        <w:t>Lancer laragon</w:t>
+      </w:r>
     </w:p>
     <w:p>
       <w:pPr>
@@ -1690,7 +2188,6 @@
         </w:numPr>
       </w:pPr>
       <w:r>
-        <w:lastRenderedPageBreak/>
         <w:t>Et cliquez sur « Start all »</w:t>
       </w:r>
     </w:p>
@@ -1706,21 +2203,11 @@
         <w:t>Puis c</w:t>
       </w:r>
       <w:r>
-        <w:t xml:space="preserve">lique droit dans </w:t>
-      </w:r>
-      <w:proofErr w:type="spellStart"/>
-      <w:r>
-        <w:t>laragon</w:t>
-      </w:r>
-      <w:proofErr w:type="spellEnd"/>
-      <w:r>
-        <w:t xml:space="preserve">, sous MySQL et </w:t>
-      </w:r>
-      <w:proofErr w:type="spellStart"/>
-      <w:r>
-        <w:t>HeidiSQL</w:t>
-      </w:r>
-      <w:proofErr w:type="spellEnd"/>
+        <w:t>lique droit dans laragon</w:t>
+      </w:r>
+      <w:r>
+        <w:t>, sous MySQL et HeidiSQL</w:t>
+      </w:r>
     </w:p>
     <w:p>
       <w:pPr>
@@ -1815,29 +2302,13 @@
         <w:t>Exécuter</w:t>
       </w:r>
       <w:r>
-        <w:t xml:space="preserve"> un fichier SQL… » et ouvrez le fichier « </w:t>
-      </w:r>
-      <w:proofErr w:type="spellStart"/>
-      <w:r>
-        <w:t>bddCreate.sql</w:t>
-      </w:r>
-      <w:proofErr w:type="spellEnd"/>
-      <w:r>
-        <w:t> » se trouvant dans le dossier /</w:t>
+        <w:t xml:space="preserve"> un fichier SQL… » et ouvrez le fichier « bddCreate.sql » se trouvant dans le dossier /</w:t>
       </w:r>
       <w:r>
         <w:t>Documentation</w:t>
       </w:r>
       <w:r>
-        <w:t>/</w:t>
-      </w:r>
-      <w:proofErr w:type="spellStart"/>
-      <w:r>
-        <w:t>bdd</w:t>
-      </w:r>
-      <w:proofErr w:type="spellEnd"/>
-      <w:r>
-        <w:t xml:space="preserve"> du projet</w:t>
+        <w:t>/bdd du projet</w:t>
       </w:r>
     </w:p>
     <w:p>
@@ -1904,15 +2375,7 @@
       </w:pPr>
       <w:r>
         <w:lastRenderedPageBreak/>
-        <w:t xml:space="preserve">Retournez sur </w:t>
-      </w:r>
-      <w:proofErr w:type="spellStart"/>
-      <w:r>
-        <w:t>laragon</w:t>
-      </w:r>
-      <w:proofErr w:type="spellEnd"/>
-      <w:r>
-        <w:t xml:space="preserve"> et cliquez sur « Terminal », et entrez les commandes suivantes :</w:t>
+        <w:t>Retournez sur laragon et cliquez sur « Terminal », et entrez les commandes suivantes :</w:t>
       </w:r>
     </w:p>
     <w:p>
@@ -1972,15 +2435,7 @@
         </w:numPr>
       </w:pPr>
       <w:r>
-        <w:t xml:space="preserve">Pour finir faites un click droit dans </w:t>
-      </w:r>
-      <w:proofErr w:type="spellStart"/>
-      <w:r>
-        <w:t>laragon</w:t>
-      </w:r>
-      <w:proofErr w:type="spellEnd"/>
-      <w:r>
-        <w:t xml:space="preserve"> puis allez sous « www » et « ScubaRecords-master » pour être redirigé sur le site.</w:t>
+        <w:t>Pour finir faites un click droit dans laragon puis allez sous « www » et « ScubaRecords-master » pour être redirigé sur le site.</w:t>
       </w:r>
     </w:p>
     <w:p>
@@ -1993,29 +2448,25 @@
       <w:pPr>
         <w:pStyle w:val="Titre1"/>
       </w:pPr>
+      <w:bookmarkStart w:id="15" w:name="_Toc39735182"/>
       <w:r>
         <w:t>Tests</w:t>
       </w:r>
+      <w:bookmarkEnd w:id="15"/>
     </w:p>
     <w:p>
       <w:pPr>
         <w:pStyle w:val="Titre2"/>
       </w:pPr>
+      <w:bookmarkStart w:id="16" w:name="_Toc39735183"/>
       <w:r>
         <w:t>Api</w:t>
       </w:r>
-    </w:p>
-    <w:p>
-      <w:r>
-        <w:t xml:space="preserve">Pour les tests de l’api j’utilise </w:t>
-      </w:r>
-      <w:proofErr w:type="spellStart"/>
-      <w:r>
-        <w:t>postman</w:t>
-      </w:r>
-      <w:proofErr w:type="spellEnd"/>
-      <w:r>
-        <w:t xml:space="preserve">, la collection </w:t>
+      <w:bookmarkEnd w:id="16"/>
+    </w:p>
+    <w:p>
+      <w:r>
+        <w:t xml:space="preserve">Pour les tests de l’api j’utilise postman, la collection </w:t>
       </w:r>
       <w:r>
         <w:t>se</w:t>
@@ -2029,16 +2480,15 @@
       <w:r>
         <w:t>/</w:t>
       </w:r>
-      <w:proofErr w:type="spellStart"/>
       <w:r>
         <w:t>ScubaRecords.postman_collection.json</w:t>
       </w:r>
-      <w:proofErr w:type="spellEnd"/>
     </w:p>
     <w:sectPr>
-      <w:footerReference w:type="default" r:id="rId13"/>
+      <w:headerReference w:type="default" r:id="rId13"/>
+      <w:footerReference w:type="default" r:id="rId14"/>
       <w:pgSz w:w="11906" w:h="16838" w:code="9"/>
-      <w:pgMar w:top="1728" w:right="1800" w:bottom="1440" w:left="1800" w:header="720" w:footer="720" w:gutter="0"/>
+      <w:pgMar w:top="1728" w:right="1800" w:bottom="1440" w:left="1800" w:header="510" w:footer="720" w:gutter="0"/>
       <w:pgNumType w:start="0"/>
       <w:cols w:space="720"/>
       <w:titlePg/>
@@ -2075,47 +2525,125 @@
 
 <file path=word/footer1.xml><?xml version="1.0" encoding="utf-8"?>
 <w:ftr xmlns:wpc="http://schemas.microsoft.com/office/word/2010/wordprocessingCanvas" xmlns:cx="http://schemas.microsoft.com/office/drawing/2014/chartex" xmlns:cx1="http://schemas.microsoft.com/office/drawing/2015/9/8/chartex" xmlns:cx2="http://schemas.microsoft.com/office/drawing/2015/10/21/chartex" xmlns:cx3="http://schemas.microsoft.com/office/drawing/2016/5/9/chartex" xmlns:cx4="http://schemas.microsoft.com/office/drawing/2016/5/10/chartex" xmlns:cx5="http://schemas.microsoft.com/office/drawing/2016/5/11/chartex" xmlns:cx6="http://schemas.microsoft.com/office/drawing/2016/5/12/chartex" xmlns:cx7="http://schemas.microsoft.com/office/drawing/2016/5/13/chartex" xmlns:cx8="http://schemas.microsoft.com/office/drawing/2016/5/14/chartex" xmlns:mc="http://schemas.openxmlformats.org/markup-compatibility/2006" xmlns:aink="http://schemas.microsoft.com/office/drawing/2016/ink" xmlns:am3d="http://schemas.microsoft.com/office/drawing/2017/model3d" xmlns:o="urn:schemas-microsoft-com:office:office" xmlns:r="http://schemas.openxmlformats.org/officeDocument/2006/relationships" xmlns:m="http://schemas.openxmlformats.org/officeDocument/2006/math" xmlns:v="urn:schemas-microsoft-com:vml" xmlns:wp14="http://schemas.microsoft.com/office/word/2010/wordprocessingDrawing" xmlns:wp="http://schemas.openxmlformats.org/drawingml/2006/wordprocessingDrawing" xmlns:w10="urn:schemas-microsoft-com:office:word" xmlns:w="http://schemas.openxmlformats.org/wordprocessingml/2006/main" xmlns:w14="http://schemas.microsoft.com/office/word/2010/wordml" xmlns:w15="http://schemas.microsoft.com/office/word/2012/wordml" xmlns:w16cid="http://schemas.microsoft.com/office/word/2016/wordml/cid" xmlns:w16se="http://schemas.microsoft.com/office/word/2015/wordml/symex" xmlns:wpg="http://schemas.microsoft.com/office/word/2010/wordprocessingGroup" xmlns:wpi="http://schemas.microsoft.com/office/word/2010/wordprocessingInk" xmlns:wne="http://schemas.microsoft.com/office/word/2006/wordml" xmlns:wps="http://schemas.microsoft.com/office/word/2010/wordprocessingShape" mc:Ignorable="w14 w15 w16se w16cid wp14">
+  <w:sdt>
+    <w:sdtPr>
+      <w:id w:val="198907009"/>
+      <w:docPartObj>
+        <w:docPartGallery w:val="Page Numbers (Bottom of Page)"/>
+        <w:docPartUnique/>
+      </w:docPartObj>
+    </w:sdtPr>
+    <w:sdtContent>
+      <w:sdt>
+        <w:sdtPr>
+          <w:id w:val="-1705238520"/>
+          <w:docPartObj>
+            <w:docPartGallery w:val="Page Numbers (Top of Page)"/>
+            <w:docPartUnique/>
+          </w:docPartObj>
+        </w:sdtPr>
+        <w:sdtContent>
+          <w:p>
+            <w:pPr>
+              <w:pStyle w:val="Pieddepage"/>
+            </w:pPr>
+            <w:r>
+              <w:t xml:space="preserve">Page </w:t>
+            </w:r>
+            <w:r>
+              <w:rPr>
+                <w:b/>
+                <w:bCs/>
+                <w:sz w:val="24"/>
+                <w:szCs w:val="24"/>
+              </w:rPr>
+              <w:fldChar w:fldCharType="begin"/>
+            </w:r>
+            <w:r>
+              <w:rPr>
+                <w:b/>
+                <w:bCs/>
+              </w:rPr>
+              <w:instrText>PAGE</w:instrText>
+            </w:r>
+            <w:r>
+              <w:rPr>
+                <w:b/>
+                <w:bCs/>
+                <w:sz w:val="24"/>
+                <w:szCs w:val="24"/>
+              </w:rPr>
+              <w:fldChar w:fldCharType="separate"/>
+            </w:r>
+            <w:r>
+              <w:rPr>
+                <w:b/>
+                <w:bCs/>
+              </w:rPr>
+              <w:t>2</w:t>
+            </w:r>
+            <w:r>
+              <w:rPr>
+                <w:b/>
+                <w:bCs/>
+                <w:sz w:val="24"/>
+                <w:szCs w:val="24"/>
+              </w:rPr>
+              <w:fldChar w:fldCharType="end"/>
+            </w:r>
+            <w:r>
+              <w:t xml:space="preserve"> sur </w:t>
+            </w:r>
+            <w:r>
+              <w:rPr>
+                <w:b/>
+                <w:bCs/>
+                <w:sz w:val="24"/>
+                <w:szCs w:val="24"/>
+              </w:rPr>
+              <w:fldChar w:fldCharType="begin"/>
+            </w:r>
+            <w:r>
+              <w:rPr>
+                <w:b/>
+                <w:bCs/>
+              </w:rPr>
+              <w:instrText>NUMPAGES</w:instrText>
+            </w:r>
+            <w:r>
+              <w:rPr>
+                <w:b/>
+                <w:bCs/>
+                <w:sz w:val="24"/>
+                <w:szCs w:val="24"/>
+              </w:rPr>
+              <w:fldChar w:fldCharType="separate"/>
+            </w:r>
+            <w:r>
+              <w:rPr>
+                <w:b/>
+                <w:bCs/>
+              </w:rPr>
+              <w:t>2</w:t>
+            </w:r>
+            <w:r>
+              <w:rPr>
+                <w:b/>
+                <w:bCs/>
+                <w:sz w:val="24"/>
+                <w:szCs w:val="24"/>
+              </w:rPr>
+              <w:fldChar w:fldCharType="end"/>
+            </w:r>
+          </w:p>
+        </w:sdtContent>
+      </w:sdt>
+    </w:sdtContent>
+  </w:sdt>
   <w:p>
     <w:pPr>
       <w:pStyle w:val="Pieddepage"/>
     </w:pPr>
-    <w:r>
-      <w:rPr>
-        <w:lang w:bidi="fr-FR"/>
-      </w:rPr>
-      <w:t>Page </w:t>
-    </w:r>
-    <w:r>
-      <w:rPr>
-        <w:lang w:bidi="fr-FR"/>
-      </w:rPr>
-      <w:fldChar w:fldCharType="begin"/>
-    </w:r>
-    <w:r>
-      <w:rPr>
-        <w:lang w:bidi="fr-FR"/>
-      </w:rPr>
-      <w:instrText xml:space="preserve"> PAGE  \* Arabic  \* MERGEFORMAT </w:instrText>
-    </w:r>
-    <w:r>
-      <w:rPr>
-        <w:lang w:bidi="fr-FR"/>
-      </w:rPr>
-      <w:fldChar w:fldCharType="separate"/>
-    </w:r>
-    <w:r>
-      <w:rPr>
-        <w:noProof/>
-        <w:lang w:bidi="fr-FR"/>
-      </w:rPr>
-      <w:t>1</w:t>
-    </w:r>
-    <w:r>
-      <w:rPr>
-        <w:lang w:bidi="fr-FR"/>
-      </w:rPr>
-      <w:fldChar w:fldCharType="end"/>
-    </w:r>
   </w:p>
 </w:ftr>
 </file>
@@ -2179,6 +2707,132 @@
     </w:p>
   </w:footnote>
 </w:footnotes>
+</file>
+
+<file path=word/header1.xml><?xml version="1.0" encoding="utf-8"?>
+<w:hdr xmlns:wpc="http://schemas.microsoft.com/office/word/2010/wordprocessingCanvas" xmlns:cx="http://schemas.microsoft.com/office/drawing/2014/chartex" xmlns:cx1="http://schemas.microsoft.com/office/drawing/2015/9/8/chartex" xmlns:cx2="http://schemas.microsoft.com/office/drawing/2015/10/21/chartex" xmlns:cx3="http://schemas.microsoft.com/office/drawing/2016/5/9/chartex" xmlns:cx4="http://schemas.microsoft.com/office/drawing/2016/5/10/chartex" xmlns:cx5="http://schemas.microsoft.com/office/drawing/2016/5/11/chartex" xmlns:cx6="http://schemas.microsoft.com/office/drawing/2016/5/12/chartex" xmlns:cx7="http://schemas.microsoft.com/office/drawing/2016/5/13/chartex" xmlns:cx8="http://schemas.microsoft.com/office/drawing/2016/5/14/chartex" xmlns:mc="http://schemas.openxmlformats.org/markup-compatibility/2006" xmlns:aink="http://schemas.microsoft.com/office/drawing/2016/ink" xmlns:am3d="http://schemas.microsoft.com/office/drawing/2017/model3d" xmlns:o="urn:schemas-microsoft-com:office:office" xmlns:r="http://schemas.openxmlformats.org/officeDocument/2006/relationships" xmlns:m="http://schemas.openxmlformats.org/officeDocument/2006/math" xmlns:v="urn:schemas-microsoft-com:vml" xmlns:wp14="http://schemas.microsoft.com/office/word/2010/wordprocessingDrawing" xmlns:wp="http://schemas.openxmlformats.org/drawingml/2006/wordprocessingDrawing" xmlns:w10="urn:schemas-microsoft-com:office:word" xmlns:w="http://schemas.openxmlformats.org/wordprocessingml/2006/main" xmlns:w14="http://schemas.microsoft.com/office/word/2010/wordml" xmlns:w15="http://schemas.microsoft.com/office/word/2012/wordml" xmlns:w16cid="http://schemas.microsoft.com/office/word/2016/wordml/cid" xmlns:w16se="http://schemas.microsoft.com/office/word/2015/wordml/symex" xmlns:wpg="http://schemas.microsoft.com/office/word/2010/wordprocessingGroup" xmlns:wpi="http://schemas.microsoft.com/office/word/2010/wordprocessingInk" xmlns:wne="http://schemas.microsoft.com/office/word/2006/wordml" xmlns:wps="http://schemas.microsoft.com/office/word/2010/wordprocessingShape" mc:Ignorable="w14 w15 w16se w16cid wp14">
+  <w:p>
+    <w:pPr>
+      <w:pStyle w:val="En-tte"/>
+      <w:rPr>
+        <w:lang w:val="fr-CH"/>
+      </w:rPr>
+    </w:pPr>
+    <w:r>
+      <w:rPr>
+        <w:noProof/>
+        <w:lang w:val="fr-CH"/>
+      </w:rPr>
+      <w:drawing>
+        <wp:anchor distT="0" distB="0" distL="114300" distR="114300" simplePos="0" relativeHeight="251658240" behindDoc="0" locked="0" layoutInCell="1" allowOverlap="1" wp14:anchorId="74718C20" wp14:editId="4582480C">
+          <wp:simplePos x="0" y="0"/>
+          <wp:positionH relativeFrom="margin">
+            <wp:align>center</wp:align>
+          </wp:positionH>
+          <wp:positionV relativeFrom="paragraph">
+            <wp:posOffset>-200025</wp:posOffset>
+          </wp:positionV>
+          <wp:extent cx="800100" cy="637540"/>
+          <wp:effectExtent l="0" t="0" r="0" b="0"/>
+          <wp:wrapThrough wrapText="bothSides">
+            <wp:wrapPolygon edited="0">
+              <wp:start x="0" y="0"/>
+              <wp:lineTo x="0" y="20653"/>
+              <wp:lineTo x="21086" y="20653"/>
+              <wp:lineTo x="21086" y="0"/>
+              <wp:lineTo x="0" y="0"/>
+            </wp:wrapPolygon>
+          </wp:wrapThrough>
+          <wp:docPr id="4" name="Image 4"/>
+          <wp:cNvGraphicFramePr>
+            <a:graphicFrameLocks xmlns:a="http://schemas.openxmlformats.org/drawingml/2006/main" noChangeAspect="1"/>
+          </wp:cNvGraphicFramePr>
+          <a:graphic xmlns:a="http://schemas.openxmlformats.org/drawingml/2006/main">
+            <a:graphicData uri="http://schemas.openxmlformats.org/drawingml/2006/picture">
+              <pic:pic xmlns:pic="http://schemas.openxmlformats.org/drawingml/2006/picture">
+                <pic:nvPicPr>
+                  <pic:cNvPr id="0" name="Picture 2"/>
+                  <pic:cNvPicPr>
+                    <a:picLocks noChangeAspect="1" noChangeArrowheads="1"/>
+                  </pic:cNvPicPr>
+                </pic:nvPicPr>
+                <pic:blipFill>
+                  <a:blip r:embed="rId1">
+                    <a:extLst>
+                      <a:ext uri="{28A0092B-C50C-407E-A947-70E740481C1C}">
+                        <a14:useLocalDpi xmlns:a14="http://schemas.microsoft.com/office/drawing/2010/main" val="0"/>
+                      </a:ext>
+                    </a:extLst>
+                  </a:blip>
+                  <a:srcRect/>
+                  <a:stretch>
+                    <a:fillRect/>
+                  </a:stretch>
+                </pic:blipFill>
+                <pic:spPr bwMode="auto">
+                  <a:xfrm>
+                    <a:off x="0" y="0"/>
+                    <a:ext cx="800100" cy="637540"/>
+                  </a:xfrm>
+                  <a:prstGeom prst="rect">
+                    <a:avLst/>
+                  </a:prstGeom>
+                  <a:noFill/>
+                  <a:ln>
+                    <a:noFill/>
+                  </a:ln>
+                </pic:spPr>
+              </pic:pic>
+            </a:graphicData>
+          </a:graphic>
+          <wp14:sizeRelH relativeFrom="page">
+            <wp14:pctWidth>0</wp14:pctWidth>
+          </wp14:sizeRelH>
+          <wp14:sizeRelV relativeFrom="page">
+            <wp14:pctHeight>0</wp14:pctHeight>
+          </wp14:sizeRelV>
+        </wp:anchor>
+      </w:drawing>
+    </w:r>
+    <w:r>
+      <w:rPr>
+        <w:lang w:val="fr-CH"/>
+      </w:rPr>
+      <w:t>Tom Ryser</w:t>
+    </w:r>
+    <w:r>
+      <w:rPr>
+        <w:lang w:val="fr-CH"/>
+      </w:rPr>
+      <w:tab/>
+    </w:r>
+    <w:r>
+      <w:rPr>
+        <w:lang w:val="fr-CH"/>
+      </w:rPr>
+      <w:tab/>
+    </w:r>
+    <w:r>
+      <w:rPr>
+        <w:lang w:val="fr-CH"/>
+      </w:rPr>
+      <w:tab/>
+    </w:r>
+    <w:r>
+      <w:rPr>
+        <w:lang w:val="fr-CH"/>
+      </w:rPr>
+      <w:tab/>
+    </w:r>
+    <w:r>
+      <w:rPr>
+        <w:lang w:val="fr-CH"/>
+      </w:rPr>
+      <w:tab/>
+      <w:t xml:space="preserve">        Travail de diplôme ES</w:t>
+    </w:r>
+  </w:p>
+</w:hdr>
 </file>
 
 <file path=word/numbering.xml><?xml version="1.0" encoding="utf-8"?>
@@ -2542,6 +3196,119 @@
     </w:lvl>
   </w:abstractNum>
   <w:abstractNum w:abstractNumId="12" w15:restartNumberingAfterBreak="0">
+    <w:nsid w:val="2EE70467"/>
+    <w:multiLevelType w:val="hybridMultilevel"/>
+    <w:tmpl w:val="3E7EFBFC"/>
+    <w:lvl w:ilvl="0" w:tplc="100C0001">
+      <w:start w:val="1"/>
+      <w:numFmt w:val="bullet"/>
+      <w:lvlText w:val=""/>
+      <w:lvlJc w:val="left"/>
+      <w:pPr>
+        <w:ind w:left="720" w:hanging="360"/>
+      </w:pPr>
+      <w:rPr>
+        <w:rFonts w:ascii="Symbol" w:hAnsi="Symbol" w:hint="default"/>
+      </w:rPr>
+    </w:lvl>
+    <w:lvl w:ilvl="1" w:tplc="100C0003" w:tentative="1">
+      <w:start w:val="1"/>
+      <w:numFmt w:val="bullet"/>
+      <w:lvlText w:val="o"/>
+      <w:lvlJc w:val="left"/>
+      <w:pPr>
+        <w:ind w:left="1440" w:hanging="360"/>
+      </w:pPr>
+      <w:rPr>
+        <w:rFonts w:ascii="Courier New" w:hAnsi="Courier New" w:cs="Courier New" w:hint="default"/>
+      </w:rPr>
+    </w:lvl>
+    <w:lvl w:ilvl="2" w:tplc="100C0005" w:tentative="1">
+      <w:start w:val="1"/>
+      <w:numFmt w:val="bullet"/>
+      <w:lvlText w:val=""/>
+      <w:lvlJc w:val="left"/>
+      <w:pPr>
+        <w:ind w:left="2160" w:hanging="360"/>
+      </w:pPr>
+      <w:rPr>
+        <w:rFonts w:ascii="Wingdings" w:hAnsi="Wingdings" w:hint="default"/>
+      </w:rPr>
+    </w:lvl>
+    <w:lvl w:ilvl="3" w:tplc="100C0001" w:tentative="1">
+      <w:start w:val="1"/>
+      <w:numFmt w:val="bullet"/>
+      <w:lvlText w:val=""/>
+      <w:lvlJc w:val="left"/>
+      <w:pPr>
+        <w:ind w:left="2880" w:hanging="360"/>
+      </w:pPr>
+      <w:rPr>
+        <w:rFonts w:ascii="Symbol" w:hAnsi="Symbol" w:hint="default"/>
+      </w:rPr>
+    </w:lvl>
+    <w:lvl w:ilvl="4" w:tplc="100C0003" w:tentative="1">
+      <w:start w:val="1"/>
+      <w:numFmt w:val="bullet"/>
+      <w:lvlText w:val="o"/>
+      <w:lvlJc w:val="left"/>
+      <w:pPr>
+        <w:ind w:left="3600" w:hanging="360"/>
+      </w:pPr>
+      <w:rPr>
+        <w:rFonts w:ascii="Courier New" w:hAnsi="Courier New" w:cs="Courier New" w:hint="default"/>
+      </w:rPr>
+    </w:lvl>
+    <w:lvl w:ilvl="5" w:tplc="100C0005" w:tentative="1">
+      <w:start w:val="1"/>
+      <w:numFmt w:val="bullet"/>
+      <w:lvlText w:val=""/>
+      <w:lvlJc w:val="left"/>
+      <w:pPr>
+        <w:ind w:left="4320" w:hanging="360"/>
+      </w:pPr>
+      <w:rPr>
+        <w:rFonts w:ascii="Wingdings" w:hAnsi="Wingdings" w:hint="default"/>
+      </w:rPr>
+    </w:lvl>
+    <w:lvl w:ilvl="6" w:tplc="100C0001" w:tentative="1">
+      <w:start w:val="1"/>
+      <w:numFmt w:val="bullet"/>
+      <w:lvlText w:val=""/>
+      <w:lvlJc w:val="left"/>
+      <w:pPr>
+        <w:ind w:left="5040" w:hanging="360"/>
+      </w:pPr>
+      <w:rPr>
+        <w:rFonts w:ascii="Symbol" w:hAnsi="Symbol" w:hint="default"/>
+      </w:rPr>
+    </w:lvl>
+    <w:lvl w:ilvl="7" w:tplc="100C0003" w:tentative="1">
+      <w:start w:val="1"/>
+      <w:numFmt w:val="bullet"/>
+      <w:lvlText w:val="o"/>
+      <w:lvlJc w:val="left"/>
+      <w:pPr>
+        <w:ind w:left="5760" w:hanging="360"/>
+      </w:pPr>
+      <w:rPr>
+        <w:rFonts w:ascii="Courier New" w:hAnsi="Courier New" w:cs="Courier New" w:hint="default"/>
+      </w:rPr>
+    </w:lvl>
+    <w:lvl w:ilvl="8" w:tplc="100C0005" w:tentative="1">
+      <w:start w:val="1"/>
+      <w:numFmt w:val="bullet"/>
+      <w:lvlText w:val=""/>
+      <w:lvlJc w:val="left"/>
+      <w:pPr>
+        <w:ind w:left="6480" w:hanging="360"/>
+      </w:pPr>
+      <w:rPr>
+        <w:rFonts w:ascii="Wingdings" w:hAnsi="Wingdings" w:hint="default"/>
+      </w:rPr>
+    </w:lvl>
+  </w:abstractNum>
+  <w:abstractNum w:abstractNumId="13" w15:restartNumberingAfterBreak="0">
     <w:nsid w:val="47164D09"/>
     <w:multiLevelType w:val="multilevel"/>
     <w:tmpl w:val="0409001F"/>
@@ -2627,7 +3394,7 @@
       </w:pPr>
     </w:lvl>
   </w:abstractNum>
-  <w:abstractNum w:abstractNumId="13" w15:restartNumberingAfterBreak="0">
+  <w:abstractNum w:abstractNumId="14" w15:restartNumberingAfterBreak="0">
     <w:nsid w:val="610C6365"/>
     <w:multiLevelType w:val="hybridMultilevel"/>
     <w:tmpl w:val="CA303BC4"/>
@@ -2711,6 +3478,119 @@
       <w:pPr>
         <w:ind w:left="6480" w:hanging="180"/>
       </w:pPr>
+    </w:lvl>
+  </w:abstractNum>
+  <w:abstractNum w:abstractNumId="15" w15:restartNumberingAfterBreak="0">
+    <w:nsid w:val="6B4C1B03"/>
+    <w:multiLevelType w:val="hybridMultilevel"/>
+    <w:tmpl w:val="157205D4"/>
+    <w:lvl w:ilvl="0" w:tplc="100C0001">
+      <w:start w:val="1"/>
+      <w:numFmt w:val="bullet"/>
+      <w:lvlText w:val=""/>
+      <w:lvlJc w:val="left"/>
+      <w:pPr>
+        <w:ind w:left="720" w:hanging="360"/>
+      </w:pPr>
+      <w:rPr>
+        <w:rFonts w:ascii="Symbol" w:hAnsi="Symbol" w:hint="default"/>
+      </w:rPr>
+    </w:lvl>
+    <w:lvl w:ilvl="1" w:tplc="100C0003">
+      <w:start w:val="1"/>
+      <w:numFmt w:val="bullet"/>
+      <w:lvlText w:val="o"/>
+      <w:lvlJc w:val="left"/>
+      <w:pPr>
+        <w:ind w:left="1440" w:hanging="360"/>
+      </w:pPr>
+      <w:rPr>
+        <w:rFonts w:ascii="Courier New" w:hAnsi="Courier New" w:cs="Courier New" w:hint="default"/>
+      </w:rPr>
+    </w:lvl>
+    <w:lvl w:ilvl="2" w:tplc="100C0005" w:tentative="1">
+      <w:start w:val="1"/>
+      <w:numFmt w:val="bullet"/>
+      <w:lvlText w:val=""/>
+      <w:lvlJc w:val="left"/>
+      <w:pPr>
+        <w:ind w:left="2160" w:hanging="360"/>
+      </w:pPr>
+      <w:rPr>
+        <w:rFonts w:ascii="Wingdings" w:hAnsi="Wingdings" w:hint="default"/>
+      </w:rPr>
+    </w:lvl>
+    <w:lvl w:ilvl="3" w:tplc="100C0001" w:tentative="1">
+      <w:start w:val="1"/>
+      <w:numFmt w:val="bullet"/>
+      <w:lvlText w:val=""/>
+      <w:lvlJc w:val="left"/>
+      <w:pPr>
+        <w:ind w:left="2880" w:hanging="360"/>
+      </w:pPr>
+      <w:rPr>
+        <w:rFonts w:ascii="Symbol" w:hAnsi="Symbol" w:hint="default"/>
+      </w:rPr>
+    </w:lvl>
+    <w:lvl w:ilvl="4" w:tplc="100C0003" w:tentative="1">
+      <w:start w:val="1"/>
+      <w:numFmt w:val="bullet"/>
+      <w:lvlText w:val="o"/>
+      <w:lvlJc w:val="left"/>
+      <w:pPr>
+        <w:ind w:left="3600" w:hanging="360"/>
+      </w:pPr>
+      <w:rPr>
+        <w:rFonts w:ascii="Courier New" w:hAnsi="Courier New" w:cs="Courier New" w:hint="default"/>
+      </w:rPr>
+    </w:lvl>
+    <w:lvl w:ilvl="5" w:tplc="100C0005" w:tentative="1">
+      <w:start w:val="1"/>
+      <w:numFmt w:val="bullet"/>
+      <w:lvlText w:val=""/>
+      <w:lvlJc w:val="left"/>
+      <w:pPr>
+        <w:ind w:left="4320" w:hanging="360"/>
+      </w:pPr>
+      <w:rPr>
+        <w:rFonts w:ascii="Wingdings" w:hAnsi="Wingdings" w:hint="default"/>
+      </w:rPr>
+    </w:lvl>
+    <w:lvl w:ilvl="6" w:tplc="100C0001" w:tentative="1">
+      <w:start w:val="1"/>
+      <w:numFmt w:val="bullet"/>
+      <w:lvlText w:val=""/>
+      <w:lvlJc w:val="left"/>
+      <w:pPr>
+        <w:ind w:left="5040" w:hanging="360"/>
+      </w:pPr>
+      <w:rPr>
+        <w:rFonts w:ascii="Symbol" w:hAnsi="Symbol" w:hint="default"/>
+      </w:rPr>
+    </w:lvl>
+    <w:lvl w:ilvl="7" w:tplc="100C0003" w:tentative="1">
+      <w:start w:val="1"/>
+      <w:numFmt w:val="bullet"/>
+      <w:lvlText w:val="o"/>
+      <w:lvlJc w:val="left"/>
+      <w:pPr>
+        <w:ind w:left="5760" w:hanging="360"/>
+      </w:pPr>
+      <w:rPr>
+        <w:rFonts w:ascii="Courier New" w:hAnsi="Courier New" w:cs="Courier New" w:hint="default"/>
+      </w:rPr>
+    </w:lvl>
+    <w:lvl w:ilvl="8" w:tplc="100C0005" w:tentative="1">
+      <w:start w:val="1"/>
+      <w:numFmt w:val="bullet"/>
+      <w:lvlText w:val=""/>
+      <w:lvlJc w:val="left"/>
+      <w:pPr>
+        <w:ind w:left="6480" w:hanging="360"/>
+      </w:pPr>
+      <w:rPr>
+        <w:rFonts w:ascii="Wingdings" w:hAnsi="Wingdings" w:hint="default"/>
+      </w:rPr>
     </w:lvl>
   </w:abstractNum>
   <w:num w:numId="1">
@@ -2726,7 +3606,7 @@
     <w:abstractNumId w:val="9"/>
   </w:num>
   <w:num w:numId="5">
-    <w:abstractNumId w:val="12"/>
+    <w:abstractNumId w:val="13"/>
   </w:num>
   <w:num w:numId="6">
     <w:abstractNumId w:val="10"/>
@@ -2759,7 +3639,13 @@
     <w:abstractNumId w:val="0"/>
   </w:num>
   <w:num w:numId="16">
-    <w:abstractNumId w:val="13"/>
+    <w:abstractNumId w:val="14"/>
+  </w:num>
+  <w:num w:numId="17">
+    <w:abstractNumId w:val="15"/>
+  </w:num>
+  <w:num w:numId="18">
+    <w:abstractNumId w:val="12"/>
   </w:num>
 </w:numbering>
 </file>
@@ -4505,7 +5391,7 @@
 </file>
 
 <file path=customXml/itemProps1.xml><?xml version="1.0" encoding="utf-8"?>
-<ds:datastoreItem xmlns:ds="http://schemas.openxmlformats.org/officeDocument/2006/customXml" ds:itemID="{35C9DB52-80B6-4014-BD59-447E92334AB4}">
+<ds:datastoreItem xmlns:ds="http://schemas.openxmlformats.org/officeDocument/2006/customXml" ds:itemID="{4FCBC8F7-E84C-45DD-840F-7EB982F084A8}">
   <ds:schemaRefs>
     <ds:schemaRef ds:uri="http://schemas.openxmlformats.org/officeDocument/2006/bibliography"/>
   </ds:schemaRefs>

</xml_diff>